<commit_message>
Change the image (kfupm logo) url to static
</commit_message>
<xml_diff>
--- a/course_specifications/syllabus_generation/static/syllabus_template.docx
+++ b/course_specifications/syllabus_generation/static/syllabus_template.docx
@@ -1,6 +1,6 @@
 
 <file path=word/document.xml><?xml version="1.0" encoding="utf-8"?>
-<w:document xmlns:wpc="http://schemas.microsoft.com/office/word/2010/wordprocessingCanvas" xmlns:mc="http://schemas.openxmlformats.org/markup-compatibility/2006" xmlns:o="urn:schemas-microsoft-com:office:office" xmlns:r="http://schemas.openxmlformats.org/officeDocument/2006/relationships" xmlns:m="http://schemas.openxmlformats.org/officeDocument/2006/math" xmlns:v="urn:schemas-microsoft-com:vml" xmlns:wp14="http://schemas.microsoft.com/office/word/2010/wordprocessingDrawing" xmlns:wp="http://schemas.openxmlformats.org/drawingml/2006/wordprocessingDrawing" xmlns:w10="urn:schemas-microsoft-com:office:word" xmlns:w="http://schemas.openxmlformats.org/wordprocessingml/2006/main" xmlns:w14="http://schemas.microsoft.com/office/word/2010/wordml" xmlns:w15="http://schemas.microsoft.com/office/word/2012/wordml" xmlns:wpg="http://schemas.microsoft.com/office/word/2010/wordprocessingGroup" xmlns:wpi="http://schemas.microsoft.com/office/word/2010/wordprocessingInk" xmlns:wne="http://schemas.microsoft.com/office/word/2006/wordml" xmlns:wps="http://schemas.microsoft.com/office/word/2010/wordprocessingShape" mc:Ignorable="w14 w15 wp14">
+<w:document xmlns:wpc="http://schemas.microsoft.com/office/word/2010/wordprocessingCanvas" xmlns:cx="http://schemas.microsoft.com/office/drawing/2014/chartex" xmlns:cx1="http://schemas.microsoft.com/office/drawing/2015/9/8/chartex" xmlns:mc="http://schemas.openxmlformats.org/markup-compatibility/2006" xmlns:o="urn:schemas-microsoft-com:office:office" xmlns:r="http://schemas.openxmlformats.org/officeDocument/2006/relationships" xmlns:m="http://schemas.openxmlformats.org/officeDocument/2006/math" xmlns:v="urn:schemas-microsoft-com:vml" xmlns:wp14="http://schemas.microsoft.com/office/word/2010/wordprocessingDrawing" xmlns:wp="http://schemas.openxmlformats.org/drawingml/2006/wordprocessingDrawing" xmlns:w10="urn:schemas-microsoft-com:office:word" xmlns:w="http://schemas.openxmlformats.org/wordprocessingml/2006/main" xmlns:w14="http://schemas.microsoft.com/office/word/2010/wordml" xmlns:w15="http://schemas.microsoft.com/office/word/2012/wordml" xmlns:w16se="http://schemas.microsoft.com/office/word/2015/wordml/symex" xmlns:wpg="http://schemas.microsoft.com/office/word/2010/wordprocessingGroup" xmlns:wpi="http://schemas.microsoft.com/office/word/2010/wordprocessingInk" xmlns:wne="http://schemas.microsoft.com/office/word/2006/wordml" xmlns:wps="http://schemas.microsoft.com/office/word/2010/wordprocessingShape" mc:Ignorable="w14 w15 w16se wp14">
   <w:body>
     <w:p>
       <w:pPr>
@@ -689,8 +689,6 @@
           <w:szCs w:val="28"/>
         </w:rPr>
       </w:pPr>
-      <w:bookmarkStart w:id="0" w:name="_GoBack"/>
-      <w:bookmarkEnd w:id="0"/>
     </w:p>
     <w:p>
       <w:pPr>
@@ -2411,6 +2409,14 @@
               </w:rPr>
               <w:t xml:space="preserve">{{ </w:t>
             </w:r>
+            <w:r>
+              <w:rPr>
+                <w:rFonts w:asciiTheme="majorBidi" w:hAnsiTheme="majorBidi" w:cstheme="majorBidi"/>
+                <w:sz w:val="22"/>
+                <w:szCs w:val="28"/>
+              </w:rPr>
+              <w:t xml:space="preserve">'%0.2f' % </w:t>
+            </w:r>
             <w:proofErr w:type="spellStart"/>
             <w:r>
               <w:rPr>
@@ -2418,15 +2424,7 @@
                 <w:sz w:val="22"/>
                 <w:szCs w:val="28"/>
               </w:rPr>
-              <w:t>assessment_task.wei</w:t>
-            </w:r>
-            <w:r>
-              <w:rPr>
-                <w:rFonts w:asciiTheme="majorBidi" w:hAnsiTheme="majorBidi" w:cstheme="majorBidi"/>
-                <w:sz w:val="22"/>
-                <w:szCs w:val="28"/>
-              </w:rPr>
-              <w:t>ght_percentage</w:t>
+              <w:t>assessment_task.weight_percentage|float</w:t>
             </w:r>
             <w:proofErr w:type="spellEnd"/>
             <w:r>
@@ -2435,7 +2433,15 @@
                 <w:sz w:val="22"/>
                 <w:szCs w:val="28"/>
               </w:rPr>
-              <w:t xml:space="preserve"> }} %</w:t>
+              <w:t xml:space="preserve"> </w:t>
+            </w:r>
+            <w:r>
+              <w:rPr>
+                <w:rFonts w:asciiTheme="majorBidi" w:hAnsiTheme="majorBidi" w:cstheme="majorBidi"/>
+                <w:sz w:val="22"/>
+                <w:szCs w:val="28"/>
+              </w:rPr>
+              <w:t>}} %</w:t>
             </w:r>
           </w:p>
         </w:tc>
@@ -2949,7 +2955,7 @@
           <w:p>
             <w:pPr>
               <w:spacing w:after="0" w:line="276" w:lineRule="auto"/>
-              <w:ind w:left="101" w:right="0" w:firstLine="0"/>
+              <w:ind w:right="0"/>
               <w:rPr>
                 <w:rFonts w:asciiTheme="majorBidi" w:hAnsiTheme="majorBidi" w:cstheme="majorBidi"/>
                 <w:sz w:val="22"/>
@@ -2964,6 +2970,14 @@
               </w:rPr>
               <w:t xml:space="preserve">{{ </w:t>
             </w:r>
+            <w:r>
+              <w:rPr>
+                <w:rFonts w:asciiTheme="majorBidi" w:hAnsiTheme="majorBidi" w:cstheme="majorBidi"/>
+                <w:sz w:val="22"/>
+                <w:szCs w:val="28"/>
+              </w:rPr>
+              <w:t xml:space="preserve">'%0.2f' % </w:t>
+            </w:r>
             <w:proofErr w:type="spellStart"/>
             <w:r>
               <w:rPr>
@@ -2971,15 +2985,16 @@
                 <w:sz w:val="22"/>
                 <w:szCs w:val="28"/>
               </w:rPr>
-              <w:t>assessment_task</w:t>
-            </w:r>
-            <w:r>
-              <w:rPr>
-                <w:rFonts w:asciiTheme="majorBidi" w:hAnsiTheme="majorBidi" w:cstheme="majorBidi"/>
-                <w:sz w:val="22"/>
-                <w:szCs w:val="28"/>
-              </w:rPr>
-              <w:t>.weight_percentage</w:t>
+              <w:t>assessment_t</w:t>
+            </w:r>
+            <w:r>
+              <w:rPr>
+                <w:rFonts w:asciiTheme="majorBidi" w:hAnsiTheme="majorBidi" w:cstheme="majorBidi"/>
+                <w:sz w:val="22"/>
+                <w:szCs w:val="28"/>
+              </w:rPr>
+              <w:lastRenderedPageBreak/>
+              <w:t>ask.weight_percentage|float</w:t>
             </w:r>
             <w:proofErr w:type="spellEnd"/>
             <w:r>
@@ -2988,16 +3003,18 @@
                 <w:sz w:val="22"/>
                 <w:szCs w:val="28"/>
               </w:rPr>
-              <w:t xml:space="preserve"> }}</w:t>
-            </w:r>
-            <w:r>
-              <w:rPr>
-                <w:rFonts w:asciiTheme="majorBidi" w:hAnsiTheme="majorBidi" w:cstheme="majorBidi"/>
-                <w:sz w:val="22"/>
-                <w:szCs w:val="28"/>
-              </w:rPr>
-              <w:t xml:space="preserve"> %</w:t>
-            </w:r>
+              <w:t xml:space="preserve"> </w:t>
+            </w:r>
+            <w:r>
+              <w:rPr>
+                <w:rFonts w:asciiTheme="majorBidi" w:hAnsiTheme="majorBidi" w:cstheme="majorBidi"/>
+                <w:sz w:val="22"/>
+                <w:szCs w:val="28"/>
+              </w:rPr>
+              <w:t>}} %</w:t>
+            </w:r>
+            <w:bookmarkStart w:id="0" w:name="_GoBack"/>
+            <w:bookmarkEnd w:id="0"/>
           </w:p>
         </w:tc>
       </w:tr>
@@ -4323,8 +4340,8 @@
 </file>
 
 <file path=word/numbering.xml><?xml version="1.0" encoding="utf-8"?>
-<w:numbering xmlns:wpc="http://schemas.microsoft.com/office/word/2010/wordprocessingCanvas" xmlns:mc="http://schemas.openxmlformats.org/markup-compatibility/2006" xmlns:o="urn:schemas-microsoft-com:office:office" xmlns:r="http://schemas.openxmlformats.org/officeDocument/2006/relationships" xmlns:m="http://schemas.openxmlformats.org/officeDocument/2006/math" xmlns:v="urn:schemas-microsoft-com:vml" xmlns:wp14="http://schemas.microsoft.com/office/word/2010/wordprocessingDrawing" xmlns:wp="http://schemas.openxmlformats.org/drawingml/2006/wordprocessingDrawing" xmlns:w10="urn:schemas-microsoft-com:office:word" xmlns:w="http://schemas.openxmlformats.org/wordprocessingml/2006/main" xmlns:w14="http://schemas.microsoft.com/office/word/2010/wordml" xmlns:w15="http://schemas.microsoft.com/office/word/2012/wordml" xmlns:wpg="http://schemas.microsoft.com/office/word/2010/wordprocessingGroup" xmlns:wpi="http://schemas.microsoft.com/office/word/2010/wordprocessingInk" xmlns:wne="http://schemas.microsoft.com/office/word/2006/wordml" xmlns:wps="http://schemas.microsoft.com/office/word/2010/wordprocessingShape" mc:Ignorable="w14 w15 wp14">
-  <w:abstractNum w:abstractNumId="0">
+<w:numbering xmlns:wpc="http://schemas.microsoft.com/office/word/2010/wordprocessingCanvas" xmlns:cx="http://schemas.microsoft.com/office/drawing/2014/chartex" xmlns:cx1="http://schemas.microsoft.com/office/drawing/2015/9/8/chartex" xmlns:mc="http://schemas.openxmlformats.org/markup-compatibility/2006" xmlns:o="urn:schemas-microsoft-com:office:office" xmlns:r="http://schemas.openxmlformats.org/officeDocument/2006/relationships" xmlns:m="http://schemas.openxmlformats.org/officeDocument/2006/math" xmlns:v="urn:schemas-microsoft-com:vml" xmlns:wp14="http://schemas.microsoft.com/office/word/2010/wordprocessingDrawing" xmlns:wp="http://schemas.openxmlformats.org/drawingml/2006/wordprocessingDrawing" xmlns:w10="urn:schemas-microsoft-com:office:word" xmlns:w="http://schemas.openxmlformats.org/wordprocessingml/2006/main" xmlns:w14="http://schemas.microsoft.com/office/word/2010/wordml" xmlns:w15="http://schemas.microsoft.com/office/word/2012/wordml" xmlns:w16se="http://schemas.microsoft.com/office/word/2015/wordml/symex" xmlns:wpg="http://schemas.microsoft.com/office/word/2010/wordprocessingGroup" xmlns:wpi="http://schemas.microsoft.com/office/word/2010/wordprocessingInk" xmlns:wne="http://schemas.microsoft.com/office/word/2006/wordml" xmlns:wps="http://schemas.microsoft.com/office/word/2010/wordprocessingShape" mc:Ignorable="w14 w15 w16se wp14">
+  <w:abstractNum w:abstractNumId="0" w15:restartNumberingAfterBreak="0">
     <w:nsid w:val="03AA304D"/>
     <w:multiLevelType w:val="hybridMultilevel"/>
     <w:tmpl w:val="489627B4"/>
@@ -4534,7 +4551,7 @@
 </file>
 
 <file path=word/styles.xml><?xml version="1.0" encoding="utf-8"?>
-<w:styles xmlns:mc="http://schemas.openxmlformats.org/markup-compatibility/2006" xmlns:r="http://schemas.openxmlformats.org/officeDocument/2006/relationships" xmlns:w="http://schemas.openxmlformats.org/wordprocessingml/2006/main" xmlns:w14="http://schemas.microsoft.com/office/word/2010/wordml" xmlns:w15="http://schemas.microsoft.com/office/word/2012/wordml" mc:Ignorable="w14 w15">
+<w:styles xmlns:mc="http://schemas.openxmlformats.org/markup-compatibility/2006" xmlns:r="http://schemas.openxmlformats.org/officeDocument/2006/relationships" xmlns:w="http://schemas.openxmlformats.org/wordprocessingml/2006/main" xmlns:w14="http://schemas.microsoft.com/office/word/2010/wordml" xmlns:w15="http://schemas.microsoft.com/office/word/2012/wordml" xmlns:w16se="http://schemas.microsoft.com/office/word/2015/wordml/symex" mc:Ignorable="w14 w15 w16se">
   <w:docDefaults>
     <w:rPrDefault>
       <w:rPr>
@@ -4979,7 +4996,6 @@
     <w:uiPriority w:val="39"/>
     <w:rsid w:val="00C86011"/>
     <w:tblPr>
-      <w:tblInd w:w="0" w:type="dxa"/>
       <w:tblBorders>
         <w:top w:val="single" w:sz="4" w:space="0" w:color="auto"/>
         <w:left w:val="single" w:sz="4" w:space="0" w:color="auto"/>
@@ -4988,12 +5004,6 @@
         <w:insideH w:val="single" w:sz="4" w:space="0" w:color="auto"/>
         <w:insideV w:val="single" w:sz="4" w:space="0" w:color="auto"/>
       </w:tblBorders>
-      <w:tblCellMar>
-        <w:top w:w="0" w:type="dxa"/>
-        <w:left w:w="108" w:type="dxa"/>
-        <w:bottom w:w="0" w:type="dxa"/>
-        <w:right w:w="108" w:type="dxa"/>
-      </w:tblCellMar>
     </w:tblPr>
   </w:style>
   <w:style w:type="paragraph" w:styleId="ListParagraph">

</xml_diff>